<commit_message>
minor format fix St. Stephen
</commit_message>
<xml_diff>
--- a/Doxologies-saints/21 St. Stephen.docx
+++ b/Doxologies-saints/21 St. Stephen.docx
@@ -74,33 +74,33 @@
           </w:tcPr>
           <w:p>
             <w:pPr>
+              <w:pStyle w:val="CopticVersemulti-line"/>
+            </w:pPr>
+            <w:r>
+              <w:t>Ⲫⲏⲉⲧⲧⲁⲓⲏⲟⲩⲧ ⲙ̀ⲙⲁⲣⲧⲩⲣⲟⲥ:</w:t>
+            </w:r>
+          </w:p>
+          <w:p>
+            <w:pPr>
+              <w:pStyle w:val="CopticVersemulti-line"/>
+            </w:pPr>
+            <w:r>
+              <w:t>ⲛ̀ⲧⲉ Ⲡⲉⲛⲟ̄ⲥ̄ Ⲓⲏ̄ⲥ̄ Ⲡⲭ̄ⲥ̄:</w:t>
+            </w:r>
+          </w:p>
+          <w:p>
+            <w:pPr>
+              <w:pStyle w:val="CopticVersemulti-line"/>
+            </w:pPr>
+            <w:r>
+              <w:t>ⲫⲏⲉ̄ⲑ̄ⲩ̄ Ⲥⲧⲉⲫⲁⲛⲟⲥ:</w:t>
+            </w:r>
+          </w:p>
+          <w:p>
+            <w:pPr>
               <w:pStyle w:val="CopticHangingVerse"/>
             </w:pPr>
             <w:r>
-              <w:t>Ⲫⲏⲉⲧⲧⲁⲓⲏⲟⲩⲧ ⲙ̀ⲙⲁⲣⲧⲩⲣⲟⲥ:</w:t>
-            </w:r>
-          </w:p>
-          <w:p>
-            <w:pPr>
-              <w:pStyle w:val="CopticHangingVerse"/>
-            </w:pPr>
-            <w:r>
-              <w:t>ⲛ̀ⲧⲉ Ⲡⲉⲛⲟ̄ⲥ̄ Ⲓⲏ̄ⲥ̄ Ⲡⲭ̄ⲥ̄:</w:t>
-            </w:r>
-          </w:p>
-          <w:p>
-            <w:pPr>
-              <w:pStyle w:val="CopticHangingVerse"/>
-            </w:pPr>
-            <w:r>
-              <w:t>ⲫⲏⲉ̄ⲑ̄ⲩ̄ Ⲥⲧⲉⲫⲁⲛⲟⲥ:</w:t>
-            </w:r>
-          </w:p>
-          <w:p>
-            <w:pPr>
-              <w:pStyle w:val="CopticHangingVerse"/>
-            </w:pPr>
-            <w:r>
               <w:t>ⲉ̀ⲧⲉ ⲡⲉϥⲟⲩⲱ̀ϩⲉⲙ ⲡⲉ ⲡⲓⲭ̀ⲗⲟⲙ.</w:t>
             </w:r>
           </w:p>
@@ -141,8 +141,40 @@
           </w:tcPr>
           <w:p>
             <w:pPr>
+              <w:pStyle w:val="EngHang"/>
+            </w:pPr>
+            <w:r>
+              <w:t>The honoured martyr</w:t>
+            </w:r>
+          </w:p>
+          <w:p>
+            <w:pPr>
+              <w:pStyle w:val="EngHang"/>
+            </w:pPr>
+            <w:r>
+              <w:t>Of our Lord Jesus Christ,</w:t>
+            </w:r>
+          </w:p>
+          <w:p>
+            <w:pPr>
+              <w:pStyle w:val="EngHang"/>
+            </w:pPr>
+            <w:r>
+              <w:t>The holy Stephen,</w:t>
+            </w:r>
+          </w:p>
+          <w:p>
+            <w:pPr>
               <w:pStyle w:val="EngHangEnd"/>
             </w:pPr>
+            <w:r>
+              <w:t xml:space="preserve">Which means, </w:t>
+            </w:r>
+            <w:bookmarkStart w:id="0" w:name="_GoBack"/>
+            <w:bookmarkEnd w:id="0"/>
+            <w:r>
+              <w:t>“A crown:”</w:t>
+            </w:r>
           </w:p>
         </w:tc>
         <w:tc>
@@ -151,8 +183,35 @@
           </w:tcPr>
           <w:p>
             <w:pPr>
+              <w:pStyle w:val="EngHang"/>
+            </w:pPr>
+            <w:r>
+              <w:t>The honoured martyr</w:t>
+            </w:r>
+          </w:p>
+          <w:p>
+            <w:pPr>
+              <w:pStyle w:val="EngHang"/>
+            </w:pPr>
+            <w:r>
+              <w:t>Of our Lord Jesus Christ,</w:t>
+            </w:r>
+          </w:p>
+          <w:p>
+            <w:pPr>
+              <w:pStyle w:val="EngHang"/>
+            </w:pPr>
+            <w:r>
+              <w:t>The holy Stephen,</w:t>
+            </w:r>
+          </w:p>
+          <w:p>
+            <w:pPr>
               <w:pStyle w:val="EngHangEnd"/>
             </w:pPr>
+            <w:r>
+              <w:t>Which means "A crown:"</w:t>
+            </w:r>
           </w:p>
         </w:tc>
       </w:tr>
@@ -163,33 +222,33 @@
           </w:tcPr>
           <w:p>
             <w:pPr>
+              <w:pStyle w:val="CopticVersemulti-line"/>
+            </w:pPr>
+            <w:r>
+              <w:t>Ⲫⲏⲉⲧⲁ̀ Ⲫϯ ϭⲱⲣⲡ ⲉ̀ⲣⲟϥ:</w:t>
+            </w:r>
+          </w:p>
+          <w:p>
+            <w:pPr>
+              <w:pStyle w:val="CopticVersemulti-line"/>
+            </w:pPr>
+            <w:r>
+              <w:t>ⲛ̀ϩⲁⲛⲛⲓϣϯ ⲙ̀ⲙⲩⲥⲧⲏⲣⲓⲟⲛ:</w:t>
+            </w:r>
+          </w:p>
+          <w:p>
+            <w:pPr>
+              <w:pStyle w:val="CopticVersemulti-line"/>
+            </w:pPr>
+            <w:r>
+              <w:t>ⲁϥϭⲓⲟⲩⲱⲓⲛⲓ ⲛ̀ϫⲉ ⲡⲉϥϩⲟ:</w:t>
+            </w:r>
+          </w:p>
+          <w:p>
+            <w:pPr>
               <w:pStyle w:val="CopticHangingVerse"/>
             </w:pPr>
             <w:r>
-              <w:t>Ⲫⲏⲉⲧⲁ̀ Ⲫϯ ϭⲱⲣⲡ ⲉ̀ⲣⲟϥ:</w:t>
-            </w:r>
-          </w:p>
-          <w:p>
-            <w:pPr>
-              <w:pStyle w:val="CopticHangingVerse"/>
-            </w:pPr>
-            <w:r>
-              <w:t>ⲛ̀ϩⲁⲛⲛⲓϣϯ ⲙ̀ⲙⲩⲥⲧⲏⲣⲓⲟⲛ:</w:t>
-            </w:r>
-          </w:p>
-          <w:p>
-            <w:pPr>
-              <w:pStyle w:val="CopticHangingVerse"/>
-            </w:pPr>
-            <w:r>
-              <w:t>ⲁϥϭⲓⲟⲩⲱⲓⲛⲓ ⲛ̀ϫⲉ ⲡⲉϥϩⲟ:</w:t>
-            </w:r>
-          </w:p>
-          <w:p>
-            <w:pPr>
-              <w:pStyle w:val="CopticHangingVerse"/>
-            </w:pPr>
-            <w:r>
               <w:t>ⲙ̀ⲫ̀ⲣⲏϯ ⲙ̀ⲡ̀ϩⲟ ⲛ̀ⲟⲩⲁⲅⲅⲉⲗⲟⲥ.</w:t>
             </w:r>
           </w:p>
@@ -225,8 +284,35 @@
           </w:tcPr>
           <w:p>
             <w:pPr>
+              <w:pStyle w:val="EngHang"/>
+            </w:pPr>
+            <w:r>
+              <w:t>God revealed the great</w:t>
+            </w:r>
+          </w:p>
+          <w:p>
+            <w:pPr>
+              <w:pStyle w:val="EngHang"/>
+            </w:pPr>
+            <w:r>
+              <w:t>Mysteries to him,</w:t>
+            </w:r>
+          </w:p>
+          <w:p>
+            <w:pPr>
+              <w:pStyle w:val="EngHang"/>
+            </w:pPr>
+            <w:r>
+              <w:t>And his face shone</w:t>
+            </w:r>
+          </w:p>
+          <w:p>
+            <w:pPr>
               <w:pStyle w:val="EngHangEnd"/>
             </w:pPr>
+            <w:r>
+              <w:t>Like the face of an angel.</w:t>
+            </w:r>
           </w:p>
         </w:tc>
         <w:tc>
@@ -235,8 +321,35 @@
           </w:tcPr>
           <w:p>
             <w:pPr>
+              <w:pStyle w:val="EngHang"/>
+            </w:pPr>
+            <w:r>
+              <w:t>God revealed unto him</w:t>
+            </w:r>
+          </w:p>
+          <w:p>
+            <w:pPr>
+              <w:pStyle w:val="EngHang"/>
+            </w:pPr>
+            <w:r>
+              <w:t>The great mysteries,</w:t>
+            </w:r>
+          </w:p>
+          <w:p>
+            <w:pPr>
+              <w:pStyle w:val="EngHang"/>
+            </w:pPr>
+            <w:r>
+              <w:t>And his face did shine</w:t>
+            </w:r>
+          </w:p>
+          <w:p>
+            <w:pPr>
               <w:pStyle w:val="EngHangEnd"/>
             </w:pPr>
+            <w:r>
+              <w:t>Like the face of an angel.</w:t>
+            </w:r>
           </w:p>
         </w:tc>
       </w:tr>
@@ -247,33 +360,33 @@
           </w:tcPr>
           <w:p>
             <w:pPr>
+              <w:pStyle w:val="CopticVersemulti-line"/>
+            </w:pPr>
+            <w:r>
+              <w:t>Ⲫⲏⲉⲧⲁϥⲛⲁⲩ ⲉ̀ⲛⲓⲫⲏⲟⲩⲓ̀ ⲉⲩⲟⲩⲏⲛ:</w:t>
+            </w:r>
+          </w:p>
+          <w:p>
+            <w:pPr>
+              <w:pStyle w:val="CopticVersemulti-line"/>
+            </w:pPr>
+            <w:r>
+              <w:t>ⲟⲩⲟϩ Ⲡⲁⲟ̄ⲥ̄ Ⲓⲏ̄ⲥ̄ ⲥⲁⲟⲩⲓⲛⲁⲙ ⲙ̀Ⲡⲉϥⲓⲱⲧ:</w:t>
+            </w:r>
+          </w:p>
+          <w:p>
+            <w:pPr>
+              <w:pStyle w:val="CopticVersemulti-line"/>
+            </w:pPr>
+            <w:r>
+              <w:t>ⲙⲏⲉ̀ⲧⲁⲩϩⲓⲱ̀ⲛⲓ ⲉ̀ϫⲱϥ:</w:t>
+            </w:r>
+          </w:p>
+          <w:p>
+            <w:pPr>
               <w:pStyle w:val="CopticHangingVerse"/>
             </w:pPr>
             <w:r>
-              <w:t>Ⲫⲏⲉⲧⲁϥⲛⲁⲩ ⲉ̀ⲛⲓⲫⲏⲟⲩⲓ̀ ⲉⲩⲟⲩⲏⲛ:</w:t>
-            </w:r>
-          </w:p>
-          <w:p>
-            <w:pPr>
-              <w:pStyle w:val="CopticHangingVerse"/>
-            </w:pPr>
-            <w:r>
-              <w:t>ⲟⲩⲟϩ Ⲡⲁⲟ̄ⲥ̄ Ⲓⲏ̄ⲥ̄ ⲥⲁⲟⲩⲓⲛⲁⲙ ⲙ̀Ⲡⲉϥⲓⲱⲧ:</w:t>
-            </w:r>
-          </w:p>
-          <w:p>
-            <w:pPr>
-              <w:pStyle w:val="CopticHangingVerse"/>
-            </w:pPr>
-            <w:r>
-              <w:t>ⲙⲏⲉ̀ⲧⲁⲩϩⲓⲱ̀ⲛⲓ ⲉ̀ϫⲱϥ:</w:t>
-            </w:r>
-          </w:p>
-          <w:p>
-            <w:pPr>
-              <w:pStyle w:val="CopticHangingVerse"/>
-            </w:pPr>
-            <w:r>
               <w:t>ⲛⲁϥⲧⲱⲃϩ ⲛ̀ⲥⲁ ⲛⲟⲩⲟⲩϫⲁⲓ.</w:t>
             </w:r>
           </w:p>
@@ -309,8 +422,35 @@
           </w:tcPr>
           <w:p>
             <w:pPr>
+              <w:pStyle w:val="EngHang"/>
+            </w:pPr>
+            <w:r>
+              <w:t>He saw the glory of heaven,</w:t>
+            </w:r>
+          </w:p>
+          <w:p>
+            <w:pPr>
+              <w:pStyle w:val="EngHang"/>
+            </w:pPr>
+            <w:r>
+              <w:t>And Jesus at the right hand of His Father.</w:t>
+            </w:r>
+          </w:p>
+          <w:p>
+            <w:pPr>
+              <w:pStyle w:val="EngHang"/>
+            </w:pPr>
+            <w:r>
+              <w:t>And he prayed for the salvation</w:t>
+            </w:r>
+          </w:p>
+          <w:p>
+            <w:pPr>
               <w:pStyle w:val="EngHangEnd"/>
             </w:pPr>
+            <w:r>
+              <w:t>Of those who were stoning him,</w:t>
+            </w:r>
           </w:p>
         </w:tc>
         <w:tc>
@@ -319,8 +459,35 @@
           </w:tcPr>
           <w:p>
             <w:pPr>
+              <w:pStyle w:val="EngHang"/>
+            </w:pPr>
+            <w:r>
+              <w:t>He saw the glory of heaven,</w:t>
+            </w:r>
+          </w:p>
+          <w:p>
+            <w:pPr>
+              <w:pStyle w:val="EngHang"/>
+            </w:pPr>
+            <w:r>
+              <w:t>And Jesus at the right of His Father.</w:t>
+            </w:r>
+          </w:p>
+          <w:p>
+            <w:pPr>
+              <w:pStyle w:val="EngHang"/>
+            </w:pPr>
+            <w:r>
+              <w:t>And those who were stoning him,</w:t>
+            </w:r>
+          </w:p>
+          <w:p>
+            <w:pPr>
               <w:pStyle w:val="EngHangEnd"/>
             </w:pPr>
+            <w:r>
+              <w:t>He prayed for their salvation,</w:t>
+            </w:r>
           </w:p>
         </w:tc>
       </w:tr>
@@ -331,33 +498,33 @@
           </w:tcPr>
           <w:p>
             <w:pPr>
+              <w:pStyle w:val="CopticVersemulti-line"/>
+            </w:pPr>
+            <w:r>
+              <w:t>Ⲉϥⲱϣ ⲉ̀ⲃⲟⲗ ⲉϥϫⲱ ⲙ̀ⲙⲟⲥ:</w:t>
+            </w:r>
+          </w:p>
+          <w:p>
+            <w:pPr>
+              <w:pStyle w:val="CopticVersemulti-line"/>
+            </w:pPr>
+            <w:r>
+              <w:t>Ϫⲉ Ⲡⲁⲟ̄ⲥ̄ Ⲓⲏ̄ⲥ̄ Ⲡⲭ̄ⲥ̄:</w:t>
+            </w:r>
+          </w:p>
+          <w:p>
+            <w:pPr>
+              <w:pStyle w:val="CopticVersemulti-line"/>
+            </w:pPr>
+            <w:r>
+              <w:t>Ϣⲉⲡ ⲡⲁⲡ̄ⲛ̄ⲁ̄ ⲉ̀ⲣⲟⲕ:</w:t>
+            </w:r>
+          </w:p>
+          <w:p>
+            <w:pPr>
               <w:pStyle w:val="CopticHangingVerse"/>
             </w:pPr>
             <w:r>
-              <w:t>Ⲉϥⲱϣ ⲉ̀ⲃⲟⲗ ⲉϥϫⲱ ⲙ̀ⲙⲟⲥ:</w:t>
-            </w:r>
-          </w:p>
-          <w:p>
-            <w:pPr>
-              <w:pStyle w:val="CopticHangingVerse"/>
-            </w:pPr>
-            <w:r>
-              <w:t>Ϫⲉ Ⲡⲁⲟ̄ⲥ̄ Ⲓⲏ̄ⲥ̄ Ⲡⲭ̄ⲥ̄:</w:t>
-            </w:r>
-          </w:p>
-          <w:p>
-            <w:pPr>
-              <w:pStyle w:val="CopticHangingVerse"/>
-            </w:pPr>
-            <w:r>
-              <w:t>Ϣⲉⲡ ⲡⲁⲡ̄ⲛ̄ⲁ̄ ⲉ̀ⲣⲟⲕ:</w:t>
-            </w:r>
-          </w:p>
-          <w:p>
-            <w:pPr>
-              <w:pStyle w:val="CopticHangingVerse"/>
-            </w:pPr>
-            <w:r>
               <w:t>ⲙ̀ⲡⲉⲣⲉⲡ ⲛⲁⲓⲛⲟⲃⲓ ⲉ̀ⲛⲁⲓⲣⲱⲙⲓ.</w:t>
             </w:r>
           </w:p>
@@ -393,8 +560,44 @@
           </w:tcPr>
           <w:p>
             <w:pPr>
+              <w:pStyle w:val="EngHang"/>
+            </w:pPr>
+            <w:r>
+              <w:t>Proclaiming and saying,</w:t>
+            </w:r>
+          </w:p>
+          <w:p>
+            <w:pPr>
+              <w:pStyle w:val="EngHang"/>
+            </w:pPr>
+            <w:r>
+              <w:t>“O my Lord Jesus Christ,</w:t>
+            </w:r>
+          </w:p>
+          <w:p>
+            <w:pPr>
+              <w:pStyle w:val="EngHang"/>
+            </w:pPr>
+            <w:r>
+              <w:t>Receive my spirit,</w:t>
+            </w:r>
+          </w:p>
+          <w:p>
+            <w:pPr>
               <w:pStyle w:val="EngHangEnd"/>
             </w:pPr>
+            <w:r>
+              <w:t>And count not sin against them.</w:t>
+            </w:r>
+            <w:r>
+              <w:rPr>
+                <w:rStyle w:val="FootnoteReference"/>
+              </w:rPr>
+              <w:footnoteReference w:id="1"/>
+            </w:r>
+            <w:r>
+              <w:t>”</w:t>
+            </w:r>
           </w:p>
         </w:tc>
         <w:tc>
@@ -403,8 +606,35 @@
           </w:tcPr>
           <w:p>
             <w:pPr>
+              <w:pStyle w:val="EngHang"/>
+            </w:pPr>
+            <w:r>
+              <w:t>Proclaiming and saying,</w:t>
+            </w:r>
+          </w:p>
+          <w:p>
+            <w:pPr>
+              <w:pStyle w:val="EngHang"/>
+            </w:pPr>
+            <w:r>
+              <w:t>"O my Lord Jesus Christ,</w:t>
+            </w:r>
+          </w:p>
+          <w:p>
+            <w:pPr>
+              <w:pStyle w:val="EngHang"/>
+            </w:pPr>
+            <w:r>
+              <w:t>Receive my spirit,</w:t>
+            </w:r>
+          </w:p>
+          <w:p>
+            <w:pPr>
               <w:pStyle w:val="EngHangEnd"/>
             </w:pPr>
+            <w:r>
+              <w:t>And count not sin against them."</w:t>
+            </w:r>
           </w:p>
         </w:tc>
       </w:tr>
@@ -415,34 +645,34 @@
           </w:tcPr>
           <w:p>
             <w:pPr>
+              <w:pStyle w:val="CopticVersemulti-line"/>
+            </w:pPr>
+            <w:r>
+              <w:t>Ϫⲉ ⲛ̀ⲥⲉⲥⲱⲟⲩⲛ ⲛ̀ϩ̀ⲗⲓ ⲁⲛ:</w:t>
+            </w:r>
+          </w:p>
+          <w:p>
+            <w:pPr>
+              <w:pStyle w:val="CopticVersemulti-line"/>
+            </w:pPr>
+            <w:r>
+              <w:t>ϧⲉⲛ ⲛⲏⲉ̀ⲧⲟⲩⲓ̀ⲣⲓ ⲙ̀ⲙⲱⲟⲩ:</w:t>
+            </w:r>
+          </w:p>
+          <w:p>
+            <w:pPr>
+              <w:pStyle w:val="CopticVersemulti-line"/>
+            </w:pPr>
+            <w:r>
+              <w:t>ⲉⲑⲃⲉ ⲡⲓⲑⲱⲙ ⲛ̀ⲧⲉ ⲡⲟⲩϩⲏⲧ:</w:t>
+            </w:r>
+          </w:p>
+          <w:p>
+            <w:pPr>
               <w:pStyle w:val="CopticHangingVerse"/>
             </w:pPr>
             <w:r>
               <w:lastRenderedPageBreak/>
-              <w:t>Ϫⲉ ⲛ̀ⲥⲉⲥⲱⲟⲩⲛ ⲛ̀ϩ̀ⲗⲓ ⲁⲛ:</w:t>
-            </w:r>
-          </w:p>
-          <w:p>
-            <w:pPr>
-              <w:pStyle w:val="CopticHangingVerse"/>
-            </w:pPr>
-            <w:r>
-              <w:t>ϧⲉⲛ ⲛⲏⲉ̀ⲧⲟⲩⲓ̀ⲣⲓ ⲙ̀ⲙⲱⲟⲩ:</w:t>
-            </w:r>
-          </w:p>
-          <w:p>
-            <w:pPr>
-              <w:pStyle w:val="CopticHangingVerse"/>
-            </w:pPr>
-            <w:r>
-              <w:t>ⲉⲑⲃⲉ ⲡⲓⲑⲱⲙ ⲛ̀ⲧⲉ ⲡⲟⲩϩⲏⲧ:</w:t>
-            </w:r>
-          </w:p>
-          <w:p>
-            <w:pPr>
-              <w:pStyle w:val="CopticHangingVerse"/>
-            </w:pPr>
-            <w:r>
               <w:t>Ⲡⲟ̄ⲥ̄ ⲙ̀ⲡⲉⲣⲥⲟϩⲓ ⲙ̀ⲙⲱⲟⲩ.</w:t>
             </w:r>
           </w:p>
@@ -453,6 +683,7 @@
           </w:tcPr>
           <w:p>
             <w:r>
+              <w:lastRenderedPageBreak/>
               <w:t>“For they do not know:</w:t>
             </w:r>
           </w:p>
@@ -468,6 +699,7 @@
           </w:p>
           <w:p>
             <w:r>
+              <w:lastRenderedPageBreak/>
               <w:t>O Lord, do not rebuke them.”</w:t>
             </w:r>
           </w:p>
@@ -478,8 +710,37 @@
           </w:tcPr>
           <w:p>
             <w:pPr>
+              <w:pStyle w:val="EngHang"/>
+            </w:pPr>
+            <w:r>
+              <w:lastRenderedPageBreak/>
+              <w:t>For they know not</w:t>
+            </w:r>
+          </w:p>
+          <w:p>
+            <w:pPr>
+              <w:pStyle w:val="EngHang"/>
+            </w:pPr>
+            <w:r>
+              <w:t>What they are doing,</w:t>
+            </w:r>
+          </w:p>
+          <w:p>
+            <w:pPr>
+              <w:pStyle w:val="EngHang"/>
+            </w:pPr>
+            <w:r>
+              <w:t>Because of the hardness of their hearts,</w:t>
+            </w:r>
+          </w:p>
+          <w:p>
+            <w:pPr>
               <w:pStyle w:val="EngHangEnd"/>
             </w:pPr>
+            <w:r>
+              <w:lastRenderedPageBreak/>
+              <w:t>O Lord, rebuke them not.</w:t>
+            </w:r>
           </w:p>
         </w:tc>
         <w:tc>
@@ -488,8 +749,15 @@
           </w:tcPr>
           <w:p>
             <w:pPr>
-              <w:pStyle w:val="EngHangEnd"/>
-            </w:pPr>
+              <w:pStyle w:val="EngHang"/>
+            </w:pPr>
+            <w:r>
+              <w:rPr>
+                <w:highlight w:val="yellow"/>
+              </w:rPr>
+              <w:lastRenderedPageBreak/>
+              <w:t>Verses missing!</w:t>
+            </w:r>
           </w:p>
         </w:tc>
       </w:tr>
@@ -500,33 +768,34 @@
           </w:tcPr>
           <w:p>
             <w:pPr>
+              <w:pStyle w:val="CopticVersemulti-line"/>
+            </w:pPr>
+            <w:r>
+              <w:lastRenderedPageBreak/>
+              <w:t>Ⲡⲉϥⲇ̀ⲣⲟⲙⲟⲥ ⲁϥϫⲟⲕϥ ⲉ̀ⲃⲟⲗ:</w:t>
+            </w:r>
+          </w:p>
+          <w:p>
+            <w:pPr>
+              <w:pStyle w:val="CopticVersemulti-line"/>
+            </w:pPr>
+            <w:r>
+              <w:t>ⲟⲩⲟϩ ⲁϥⲙⲟⲩ ⲉ̀ϫⲉⲛ ϯⲙⲉⲑⲙⲏⲓ:</w:t>
+            </w:r>
+          </w:p>
+          <w:p>
+            <w:pPr>
+              <w:pStyle w:val="CopticVersemulti-line"/>
+            </w:pPr>
+            <w:r>
+              <w:t>ⲁϥⲉⲣⲫⲟⲣⲓⲛ ⲙ̀ⲡⲓⲭ̀ⲗⲟⲙ ⲛ̀ⲁⲧⲗⲱⲙ:</w:t>
+            </w:r>
+          </w:p>
+          <w:p>
+            <w:pPr>
               <w:pStyle w:val="CopticHangingVerse"/>
             </w:pPr>
             <w:r>
-              <w:t>Ⲡⲉϥⲇ̀ⲣⲟⲙⲟⲥ ⲁϥϫⲟⲕϥ ⲉ̀ⲃⲟⲗ:</w:t>
-            </w:r>
-          </w:p>
-          <w:p>
-            <w:pPr>
-              <w:pStyle w:val="CopticHangingVerse"/>
-            </w:pPr>
-            <w:r>
-              <w:t>ⲟⲩⲟϩ ⲁϥⲙⲟⲩ ⲉ̀ϫⲉⲛ ϯⲙⲉⲑⲙⲏⲓ:</w:t>
-            </w:r>
-          </w:p>
-          <w:p>
-            <w:pPr>
-              <w:pStyle w:val="CopticHangingVerse"/>
-            </w:pPr>
-            <w:r>
-              <w:t>ⲁϥⲉⲣⲫⲟⲣⲓⲛ ⲙ̀ⲡⲓⲭ̀ⲗⲟⲙ ⲛ̀ⲁⲧⲗⲱⲙ:</w:t>
-            </w:r>
-          </w:p>
-          <w:p>
-            <w:pPr>
-              <w:pStyle w:val="CopticHangingVerse"/>
-            </w:pPr>
-            <w:r>
               <w:t>ⲛ̀ⲧⲉ ϯⲙⲉⲧⲙⲁⲣⲧⲩⲣⲟⲥ.</w:t>
             </w:r>
           </w:p>
@@ -562,8 +831,35 @@
           </w:tcPr>
           <w:p>
             <w:pPr>
+              <w:pStyle w:val="EngHang"/>
+            </w:pPr>
+            <w:r>
+              <w:t>He completed his course,</w:t>
+            </w:r>
+          </w:p>
+          <w:p>
+            <w:pPr>
+              <w:pStyle w:val="EngHang"/>
+            </w:pPr>
+            <w:r>
+              <w:t>Dying for the Truth,</w:t>
+            </w:r>
+          </w:p>
+          <w:p>
+            <w:pPr>
+              <w:pStyle w:val="EngHang"/>
+            </w:pPr>
+            <w:r>
+              <w:t>And putting on the everlasting</w:t>
+            </w:r>
+          </w:p>
+          <w:p>
+            <w:pPr>
               <w:pStyle w:val="EngHangEnd"/>
             </w:pPr>
+            <w:r>
+              <w:t>Crown of martyrdom.</w:t>
+            </w:r>
           </w:p>
         </w:tc>
         <w:tc>
@@ -572,7 +868,7 @@
           </w:tcPr>
           <w:p>
             <w:pPr>
-              <w:pStyle w:val="EngHangEnd"/>
+              <w:pStyle w:val="EngHang"/>
             </w:pPr>
           </w:p>
         </w:tc>
@@ -584,40 +880,42 @@
           </w:tcPr>
           <w:p>
             <w:pPr>
+              <w:pStyle w:val="CopticVersemulti-line"/>
+            </w:pPr>
+            <w:r>
+              <w:t>Ⲭⲉⲣⲉ ⲛⲁⲕ ⲱ̀ ⲡⲓⲁⲑⲗⲏⲧⲏⲥ:</w:t>
+            </w:r>
+          </w:p>
+          <w:p>
+            <w:pPr>
+              <w:pStyle w:val="CopticVersemulti-line"/>
+            </w:pPr>
+            <w:r>
+              <w:t>ⲛ̀ⲧⲉ Ⲡⲉⲛⲟ̄ⲥ̄ Ⲓⲏ̄ⲥ̄ Ⲡ</w:t>
+            </w:r>
+            <w:r>
+              <w:pgNum/>
+            </w:r>
+            <w:r>
+              <w:pgNum/>
+            </w:r>
+            <w:r>
+              <w:t>ⲭ̄ⲥ̄:</w:t>
+            </w:r>
+          </w:p>
+          <w:p>
+            <w:pPr>
+              <w:pStyle w:val="CopticVersemulti-line"/>
+            </w:pPr>
+            <w:r>
+              <w:t>ⲫⲏⲉ̄ⲑ̄ⲩ̄ Ⲥⲧⲉⲫⲁⲛⲟⲥ:</w:t>
+            </w:r>
+          </w:p>
+          <w:p>
+            <w:pPr>
               <w:pStyle w:val="CopticHangingVerse"/>
             </w:pPr>
             <w:r>
-              <w:t>Ⲭⲉⲣⲉ ⲛⲁⲕ ⲱ̀ ⲡⲓⲁⲑⲗⲏⲧⲏⲥ:</w:t>
-            </w:r>
-          </w:p>
-          <w:p>
-            <w:pPr>
-              <w:pStyle w:val="CopticHangingVerse"/>
-            </w:pPr>
-            <w:r>
-              <w:t>ⲛ̀ⲧⲉ Ⲡⲉⲛⲟ̄ⲥ̄ Ⲓⲏ̄ⲥ̄ Ⲡ</w:t>
-            </w:r>
-            <w:r>
-              <w:pgNum/>
-            </w:r>
-            <w:r>
-              <w:pgNum/>
-              <w:t>ⲭ̄ⲥ̄:</w:t>
-            </w:r>
-          </w:p>
-          <w:p>
-            <w:pPr>
-              <w:pStyle w:val="CopticHangingVerse"/>
-            </w:pPr>
-            <w:r>
-              <w:t>ⲫⲏⲉ̄ⲑ̄ⲩ̄ Ⲥⲧⲉⲫⲁⲛⲟⲥ:</w:t>
-            </w:r>
-          </w:p>
-          <w:p>
-            <w:pPr>
-              <w:pStyle w:val="CopticHangingVerse"/>
-            </w:pPr>
-            <w:r>
               <w:t>ⲉ̀ⲧⲉ ⲛⲉϥⲟⲩⲱ̀ϩⲉⲙ ⲡⲉ ⲡⲓⲭ̀ⲗⲟⲙ.</w:t>
             </w:r>
           </w:p>
@@ -658,8 +956,40 @@
           </w:tcPr>
           <w:p>
             <w:pPr>
+              <w:pStyle w:val="EngHang"/>
+            </w:pPr>
+            <w:r>
+              <w:t>Hail to you, O athlete</w:t>
+            </w:r>
+          </w:p>
+          <w:p>
+            <w:pPr>
+              <w:pStyle w:val="EngHang"/>
+            </w:pPr>
+            <w:r>
+              <w:t>Of our Lord Jesus Christ,</w:t>
+            </w:r>
+          </w:p>
+          <w:p>
+            <w:pPr>
+              <w:pStyle w:val="EngHang"/>
+            </w:pPr>
+            <w:r>
+              <w:t>The holy Stephen,</w:t>
+            </w:r>
+          </w:p>
+          <w:p>
+            <w:pPr>
               <w:pStyle w:val="EngHangEnd"/>
             </w:pPr>
+            <w:proofErr w:type="gramStart"/>
+            <w:r>
+              <w:t>Which means “A crown.</w:t>
+            </w:r>
+            <w:proofErr w:type="gramEnd"/>
+            <w:r>
+              <w:t>”</w:t>
+            </w:r>
           </w:p>
         </w:tc>
         <w:tc>
@@ -668,8 +998,40 @@
           </w:tcPr>
           <w:p>
             <w:pPr>
+              <w:pStyle w:val="EngHang"/>
+            </w:pPr>
+            <w:r>
+              <w:t>Hail to you, O athlete</w:t>
+            </w:r>
+          </w:p>
+          <w:p>
+            <w:pPr>
+              <w:pStyle w:val="EngHang"/>
+            </w:pPr>
+            <w:r>
+              <w:t>Of our Lord Jesus Christ,</w:t>
+            </w:r>
+          </w:p>
+          <w:p>
+            <w:pPr>
+              <w:pStyle w:val="EngHang"/>
+            </w:pPr>
+            <w:r>
+              <w:t>The holy Stephen,</w:t>
+            </w:r>
+          </w:p>
+          <w:p>
+            <w:pPr>
               <w:pStyle w:val="EngHangEnd"/>
             </w:pPr>
+            <w:proofErr w:type="gramStart"/>
+            <w:r>
+              <w:t>Which means "A crown.</w:t>
+            </w:r>
+            <w:proofErr w:type="gramEnd"/>
+            <w:r>
+              <w:t>"</w:t>
+            </w:r>
           </w:p>
         </w:tc>
       </w:tr>
@@ -680,33 +1042,33 @@
           </w:tcPr>
           <w:p>
             <w:pPr>
+              <w:pStyle w:val="CopticVersemulti-line"/>
+            </w:pPr>
+            <w:r>
+              <w:t>Ⲧⲱⲃϩ ⲙ̀Ⲡⲟ̄ⲥ̄ ⲉ̀ϩ̀ⲣⲏⲓ ⲉ̀ϫⲱⲛ:</w:t>
+            </w:r>
+          </w:p>
+          <w:p>
+            <w:pPr>
+              <w:pStyle w:val="CopticVersemulti-line"/>
+            </w:pPr>
+            <w:r>
+              <w:t>ⲱ̀ ⲡⲓⲁⲣⲭⲏⲇⲓⲁⲕⲱⲛ ⲉⲧⲥ̀ⲙⲁⲣⲱⲟⲩⲧ:</w:t>
+            </w:r>
+          </w:p>
+          <w:p>
+            <w:pPr>
+              <w:pStyle w:val="CopticVersemulti-line"/>
+            </w:pPr>
+            <w:r>
+              <w:t>Ⲥⲧⲉⲫⲁⲛⲟⲥ ⲡⲓϣⲟⲣⲡ ⲙ̀ⲙⲁⲣⲧⲩⲣⲟⲥ:</w:t>
+            </w:r>
+          </w:p>
+          <w:p>
+            <w:pPr>
               <w:pStyle w:val="CopticHangingVerse"/>
             </w:pPr>
             <w:r>
-              <w:t>Ⲧⲱⲃϩ ⲙ̀Ⲡⲟ̄ⲥ̄ ⲉ̀ϩ̀ⲣⲏⲓ ⲉ̀ϫⲱⲛ:</w:t>
-            </w:r>
-          </w:p>
-          <w:p>
-            <w:pPr>
-              <w:pStyle w:val="CopticHangingVerse"/>
-            </w:pPr>
-            <w:r>
-              <w:t>ⲱ̀ ⲡⲓⲁⲣⲭⲏⲇⲓⲁⲕⲱⲛ ⲉⲧⲥ̀ⲙⲁⲣⲱⲟⲩⲧ:</w:t>
-            </w:r>
-          </w:p>
-          <w:p>
-            <w:pPr>
-              <w:pStyle w:val="CopticHangingVerse"/>
-            </w:pPr>
-            <w:r>
-              <w:t>Ⲥⲧⲉⲫⲁⲛⲟⲥ ⲡⲓϣⲟⲣⲡ ⲙ̀ⲙⲁⲣⲧⲩⲣⲟⲥ:</w:t>
-            </w:r>
-          </w:p>
-          <w:p>
-            <w:pPr>
-              <w:pStyle w:val="CopticHangingVerse"/>
-            </w:pPr>
-            <w:r>
               <w:t>ⲛ̀ⲧⲉϥⲭⲁ ⲛⲉⲛⲛⲟⲃⲓ ⲛⲁⲛ ⲉ̀ⲃⲟⲗ.</w:t>
             </w:r>
           </w:p>
@@ -734,8 +1096,6 @@
             <w:r>
               <w:t>That He may forgive us our sins.</w:t>
             </w:r>
-            <w:bookmarkStart w:id="0" w:name="_GoBack"/>
-            <w:bookmarkEnd w:id="0"/>
           </w:p>
         </w:tc>
         <w:tc>
@@ -744,8 +1104,35 @@
           </w:tcPr>
           <w:p>
             <w:pPr>
+              <w:pStyle w:val="EngHang"/>
+            </w:pPr>
+            <w:r>
+              <w:t>Pray to the Lord on our behalf,</w:t>
+            </w:r>
+          </w:p>
+          <w:p>
+            <w:pPr>
+              <w:pStyle w:val="EngHang"/>
+            </w:pPr>
+            <w:r>
+              <w:t>O blessed archdeacon,</w:t>
+            </w:r>
+          </w:p>
+          <w:p>
+            <w:pPr>
+              <w:pStyle w:val="EngHang"/>
+            </w:pPr>
+            <w:r>
+              <w:t>Stephen, the First Martyr,</w:t>
+            </w:r>
+          </w:p>
+          <w:p>
+            <w:pPr>
               <w:pStyle w:val="EngHangEnd"/>
             </w:pPr>
+            <w:r>
+              <w:t>That He may forgive us our sins.</w:t>
+            </w:r>
           </w:p>
         </w:tc>
         <w:tc>
@@ -754,8 +1141,35 @@
           </w:tcPr>
           <w:p>
             <w:pPr>
+              <w:pStyle w:val="EngHang"/>
+            </w:pPr>
+            <w:r>
+              <w:t>Pray to the Lord on our behalf,</w:t>
+            </w:r>
+          </w:p>
+          <w:p>
+            <w:pPr>
+              <w:pStyle w:val="EngHang"/>
+            </w:pPr>
+            <w:r>
+              <w:t>O blessed archdeacon,</w:t>
+            </w:r>
+          </w:p>
+          <w:p>
+            <w:pPr>
+              <w:pStyle w:val="EngHang"/>
+            </w:pPr>
+            <w:r>
+              <w:t>Stephen, the First Martyr,</w:t>
+            </w:r>
+          </w:p>
+          <w:p>
+            <w:pPr>
               <w:pStyle w:val="EngHangEnd"/>
             </w:pPr>
+            <w:r>
+              <w:t>That He may forgive us our sins.</w:t>
+            </w:r>
           </w:p>
         </w:tc>
       </w:tr>
@@ -819,6 +1233,22 @@
       </w:pPr>
       <w:r>
         <w:continuationSeparator/>
+      </w:r>
+    </w:p>
+  </w:footnote>
+  <w:footnote w:id="1">
+    <w:p>
+      <w:pPr>
+        <w:pStyle w:val="FootnoteText"/>
+      </w:pPr>
+      <w:r>
+        <w:rPr>
+          <w:rStyle w:val="FootnoteReference"/>
+        </w:rPr>
+        <w:footnoteRef/>
+      </w:r>
+      <w:r>
+        <w:t xml:space="preserve"> Acts 7:60</w:t>
       </w:r>
     </w:p>
   </w:footnote>
@@ -2056,7 +2486,7 @@
 </file>
 
 <file path=customXml/itemProps1.xml><?xml version="1.0" encoding="utf-8"?>
-<ds:datastoreItem xmlns:ds="http://schemas.openxmlformats.org/officeDocument/2006/customXml" ds:itemID="{DC49E6C4-1AEA-46FC-A0AA-83FC76DE3390}">
+<ds:datastoreItem xmlns:ds="http://schemas.openxmlformats.org/officeDocument/2006/customXml" ds:itemID="{3674FAE9-344D-4B3E-85EB-28420BA83A44}">
   <ds:schemaRefs>
     <ds:schemaRef ds:uri="http://schemas.openxmlformats.org/officeDocument/2006/bibliography"/>
   </ds:schemaRefs>

</xml_diff>